<commit_message>
grafico circular y conclusion
</commit_message>
<xml_diff>
--- a/memoria.docx
+++ b/memoria.docx
@@ -2230,41 +2230,226 @@
           <w:sz w:val="24"/>
           <w:szCs w:val="24"/>
         </w:rPr>
-        <w:t>Como conclusión podemos decir que el descenso de la caída pico supuso un -35,61% pero desde el inicio de la caída hasta la actualidad se ha incrementado el precio un 0,64% lo que significa que el IBEX35 ya está recuperando su normalidad.</w:t>
-      </w:r>
-    </w:p>
-    <w:p>
-      <w:pPr>
-        <w:jc w:val="both"/>
-        <w:rPr>
-          <w:rStyle w:val="Textoennegrita"/>
-          <w:rFonts w:ascii="Bahnschrift" w:hAnsi="Bahnschrift"/>
-          <w:sz w:val="28"/>
-          <w:szCs w:val="28"/>
-        </w:rPr>
-      </w:pPr>
-    </w:p>
-    <w:p>
-      <w:pPr>
-        <w:jc w:val="both"/>
-        <w:rPr>
-          <w:rStyle w:val="Textoennegrita"/>
-          <w:rFonts w:ascii="Bahnschrift" w:hAnsi="Bahnschrift"/>
-          <w:sz w:val="28"/>
-          <w:szCs w:val="28"/>
-        </w:rPr>
-      </w:pPr>
-    </w:p>
-    <w:p>
-      <w:pPr>
-        <w:jc w:val="both"/>
-        <w:rPr>
-          <w:rStyle w:val="Textoennegrita"/>
-          <w:rFonts w:ascii="Bahnschrift" w:hAnsi="Bahnschrift"/>
-          <w:sz w:val="28"/>
-          <w:szCs w:val="28"/>
-        </w:rPr>
-      </w:pPr>
+        <w:t>Como conclusión podemos decir que el descenso de la caída pico supuso un -35,61% pero desde el inicio de la caída hasta la actualidad se ha incrementado el precio un 0,64% lo que significa que el IBEX35 ya está recuperando su normalidad</w:t>
+      </w:r>
+      <w:r>
+        <w:rPr>
+          <w:rStyle w:val="Textoennegrita"/>
+          <w:rFonts w:cstheme="minorHAnsi"/>
+          <w:b w:val="0"/>
+          <w:bCs w:val="0"/>
+          <w:sz w:val="24"/>
+          <w:szCs w:val="24"/>
+        </w:rPr>
+        <w:t xml:space="preserve">, sin embargo, si miramos la evolución de cada empresa desde el </w:t>
+      </w:r>
+      <w:proofErr w:type="spellStart"/>
+      <w:r>
+        <w:rPr>
+          <w:rStyle w:val="Textoennegrita"/>
+          <w:rFonts w:cstheme="minorHAnsi"/>
+          <w:b w:val="0"/>
+          <w:bCs w:val="0"/>
+          <w:sz w:val="24"/>
+          <w:szCs w:val="24"/>
+        </w:rPr>
+        <w:t>Covid</w:t>
+      </w:r>
+      <w:proofErr w:type="spellEnd"/>
+      <w:r>
+        <w:rPr>
+          <w:rStyle w:val="Textoennegrita"/>
+          <w:rFonts w:cstheme="minorHAnsi"/>
+          <w:b w:val="0"/>
+          <w:bCs w:val="0"/>
+          <w:sz w:val="24"/>
+          <w:szCs w:val="24"/>
+        </w:rPr>
+        <w:t xml:space="preserve"> individualmente y no como el conjunto del IBEX35, observamos que los resultados no son tan positivos. Por ello se puede decir, que el IBEX35 en su conjunto está recuperando su valor, sin </w:t>
+      </w:r>
+      <w:proofErr w:type="gramStart"/>
+      <w:r>
+        <w:rPr>
+          <w:rStyle w:val="Textoennegrita"/>
+          <w:rFonts w:cstheme="minorHAnsi"/>
+          <w:b w:val="0"/>
+          <w:bCs w:val="0"/>
+          <w:sz w:val="24"/>
+          <w:szCs w:val="24"/>
+        </w:rPr>
+        <w:t>embargo</w:t>
+      </w:r>
+      <w:proofErr w:type="gramEnd"/>
+      <w:r>
+        <w:rPr>
+          <w:rStyle w:val="Textoennegrita"/>
+          <w:rFonts w:cstheme="minorHAnsi"/>
+          <w:b w:val="0"/>
+          <w:bCs w:val="0"/>
+          <w:sz w:val="24"/>
+          <w:szCs w:val="24"/>
+        </w:rPr>
+        <w:t xml:space="preserve"> hay algunas empresas que se están beneficiando mucho y otras cuyo valor está estancado</w:t>
+      </w:r>
+      <w:r>
+        <w:rPr>
+          <w:rStyle w:val="Textoennegrita"/>
+          <w:rFonts w:cstheme="minorHAnsi"/>
+          <w:b w:val="0"/>
+          <w:bCs w:val="0"/>
+          <w:sz w:val="24"/>
+          <w:szCs w:val="24"/>
+        </w:rPr>
+        <w:t>.</w:t>
+      </w:r>
+    </w:p>
+    <w:p>
+      <w:pPr>
+        <w:jc w:val="both"/>
+        <w:rPr>
+          <w:rStyle w:val="Textoennegrita"/>
+          <w:rFonts w:ascii="Bahnschrift" w:hAnsi="Bahnschrift"/>
+          <w:sz w:val="28"/>
+          <w:szCs w:val="28"/>
+        </w:rPr>
+      </w:pPr>
+    </w:p>
+    <w:p>
+      <w:pPr>
+        <w:jc w:val="both"/>
+        <w:rPr>
+          <w:rStyle w:val="Textoennegrita"/>
+          <w:rFonts w:ascii="Bahnschrift" w:hAnsi="Bahnschrift"/>
+          <w:sz w:val="28"/>
+          <w:szCs w:val="28"/>
+        </w:rPr>
+      </w:pPr>
+      <w:r>
+        <w:rPr>
+          <w:rStyle w:val="Textoennegrita"/>
+          <w:rFonts w:ascii="Bahnschrift" w:hAnsi="Bahnschrift"/>
+          <w:noProof/>
+          <w:sz w:val="28"/>
+          <w:szCs w:val="28"/>
+        </w:rPr>
+        <w:lastRenderedPageBreak/>
+        <w:drawing>
+          <wp:inline distT="0" distB="0" distL="0" distR="0" wp14:anchorId="0FF8C0EE" wp14:editId="760CD5B7">
+            <wp:extent cx="5682744" cy="3382203"/>
+            <wp:effectExtent l="0" t="0" r="0" b="8890"/>
+            <wp:docPr id="1246012411" name="Imagen 1"/>
+            <wp:cNvGraphicFramePr>
+              <a:graphicFrameLocks xmlns:a="http://schemas.openxmlformats.org/drawingml/2006/main" noChangeAspect="1"/>
+            </wp:cNvGraphicFramePr>
+            <a:graphic xmlns:a="http://schemas.openxmlformats.org/drawingml/2006/main">
+              <a:graphicData uri="http://schemas.openxmlformats.org/drawingml/2006/picture">
+                <pic:pic xmlns:pic="http://schemas.openxmlformats.org/drawingml/2006/picture">
+                  <pic:nvPicPr>
+                    <pic:cNvPr id="0" name="Picture 1"/>
+                    <pic:cNvPicPr>
+                      <a:picLocks noChangeAspect="1" noChangeArrowheads="1"/>
+                    </pic:cNvPicPr>
+                  </pic:nvPicPr>
+                  <pic:blipFill>
+                    <a:blip r:embed="rId18">
+                      <a:extLst>
+                        <a:ext uri="{28A0092B-C50C-407E-A947-70E740481C1C}">
+                          <a14:useLocalDpi xmlns:a14="http://schemas.microsoft.com/office/drawing/2010/main" val="0"/>
+                        </a:ext>
+                      </a:extLst>
+                    </a:blip>
+                    <a:srcRect/>
+                    <a:stretch>
+                      <a:fillRect/>
+                    </a:stretch>
+                  </pic:blipFill>
+                  <pic:spPr bwMode="auto">
+                    <a:xfrm>
+                      <a:off x="0" y="0"/>
+                      <a:ext cx="5692239" cy="3387854"/>
+                    </a:xfrm>
+                    <a:prstGeom prst="rect">
+                      <a:avLst/>
+                    </a:prstGeom>
+                    <a:noFill/>
+                    <a:ln>
+                      <a:noFill/>
+                    </a:ln>
+                  </pic:spPr>
+                </pic:pic>
+              </a:graphicData>
+            </a:graphic>
+          </wp:inline>
+        </w:drawing>
+      </w:r>
+    </w:p>
+    <w:p>
+      <w:pPr>
+        <w:jc w:val="both"/>
+        <w:rPr>
+          <w:rStyle w:val="Textoennegrita"/>
+          <w:rFonts w:ascii="Bahnschrift" w:hAnsi="Bahnschrift"/>
+          <w:sz w:val="28"/>
+          <w:szCs w:val="28"/>
+        </w:rPr>
+      </w:pPr>
+      <w:r>
+        <w:rPr>
+          <w:rStyle w:val="Textoennegrita"/>
+          <w:rFonts w:ascii="Bahnschrift" w:hAnsi="Bahnschrift"/>
+          <w:noProof/>
+          <w:sz w:val="28"/>
+          <w:szCs w:val="28"/>
+        </w:rPr>
+        <w:drawing>
+          <wp:inline distT="0" distB="0" distL="0" distR="0" wp14:anchorId="15823B3F" wp14:editId="5586390B">
+            <wp:extent cx="5391150" cy="3208655"/>
+            <wp:effectExtent l="0" t="0" r="0" b="0"/>
+            <wp:docPr id="1450604145" name="Imagen 2"/>
+            <wp:cNvGraphicFramePr>
+              <a:graphicFrameLocks xmlns:a="http://schemas.openxmlformats.org/drawingml/2006/main" noChangeAspect="1"/>
+            </wp:cNvGraphicFramePr>
+            <a:graphic xmlns:a="http://schemas.openxmlformats.org/drawingml/2006/main">
+              <a:graphicData uri="http://schemas.openxmlformats.org/drawingml/2006/picture">
+                <pic:pic xmlns:pic="http://schemas.openxmlformats.org/drawingml/2006/picture">
+                  <pic:nvPicPr>
+                    <pic:cNvPr id="0" name="Picture 2"/>
+                    <pic:cNvPicPr>
+                      <a:picLocks noChangeAspect="1" noChangeArrowheads="1"/>
+                    </pic:cNvPicPr>
+                  </pic:nvPicPr>
+                  <pic:blipFill>
+                    <a:blip r:embed="rId19">
+                      <a:extLst>
+                        <a:ext uri="{28A0092B-C50C-407E-A947-70E740481C1C}">
+                          <a14:useLocalDpi xmlns:a14="http://schemas.microsoft.com/office/drawing/2010/main" val="0"/>
+                        </a:ext>
+                      </a:extLst>
+                    </a:blip>
+                    <a:srcRect/>
+                    <a:stretch>
+                      <a:fillRect/>
+                    </a:stretch>
+                  </pic:blipFill>
+                  <pic:spPr bwMode="auto">
+                    <a:xfrm>
+                      <a:off x="0" y="0"/>
+                      <a:ext cx="5391150" cy="3208655"/>
+                    </a:xfrm>
+                    <a:prstGeom prst="rect">
+                      <a:avLst/>
+                    </a:prstGeom>
+                    <a:noFill/>
+                    <a:ln>
+                      <a:noFill/>
+                    </a:ln>
+                  </pic:spPr>
+                </pic:pic>
+              </a:graphicData>
+            </a:graphic>
+          </wp:inline>
+        </w:drawing>
+      </w:r>
     </w:p>
     <w:p>
       <w:pPr>

</xml_diff>